<commit_message>
fixed trending and login
</commit_message>
<xml_diff>
--- a/CC104 FINAL PROJECT.docx
+++ b/CC104 FINAL PROJECT.docx
@@ -1439,10 +1439,10 @@
           <w:noProof/>
         </w:rPr>
         <w:drawing>
-          <wp:inline distT="0" distB="0" distL="0" distR="0" wp14:anchorId="006E44D6" wp14:editId="2F493353">
-            <wp:extent cx="5943600" cy="5873750"/>
-            <wp:effectExtent l="0" t="0" r="0" b="0"/>
-            <wp:docPr id="108795914" name="Picture 2"/>
+          <wp:inline distT="0" distB="0" distL="0" distR="0" wp14:anchorId="3726028A" wp14:editId="32F4C6D5">
+            <wp:extent cx="5943600" cy="5877560"/>
+            <wp:effectExtent l="0" t="0" r="0" b="8890"/>
+            <wp:docPr id="1088448771" name="Picture 1"/>
             <wp:cNvGraphicFramePr>
               <a:graphicFrameLocks xmlns:a="http://schemas.openxmlformats.org/drawingml/2006/main" noChangeAspect="1"/>
             </wp:cNvGraphicFramePr>
@@ -1450,7 +1450,7 @@
               <a:graphicData uri="http://schemas.openxmlformats.org/drawingml/2006/picture">
                 <pic:pic xmlns:pic="http://schemas.openxmlformats.org/drawingml/2006/picture">
                   <pic:nvPicPr>
-                    <pic:cNvPr id="0" name="Picture 2"/>
+                    <pic:cNvPr id="0" name="Picture 1"/>
                     <pic:cNvPicPr>
                       <a:picLocks noChangeAspect="1" noChangeArrowheads="1"/>
                     </pic:cNvPicPr>
@@ -1471,7 +1471,7 @@
                   <pic:spPr bwMode="auto">
                     <a:xfrm>
                       <a:off x="0" y="0"/>
-                      <a:ext cx="5943600" cy="5873750"/>
+                      <a:ext cx="5943600" cy="5877560"/>
                     </a:xfrm>
                     <a:prstGeom prst="rect">
                       <a:avLst/>
@@ -1861,6 +1861,7 @@
           <w:rFonts w:ascii="Arial" w:hAnsi="Arial" w:cs="Arial"/>
           <w:b/>
           <w:bCs/>
+          <w:noProof/>
           <w:sz w:val="24"/>
           <w:szCs w:val="24"/>
         </w:rPr>
@@ -2279,13 +2280,23 @@
                 <w:szCs w:val="24"/>
               </w:rPr>
             </w:pPr>
-            <w:r>
-              <w:rPr>
-                <w:rFonts w:ascii="Arial" w:hAnsi="Arial" w:cs="Arial"/>
-                <w:sz w:val="24"/>
-                <w:szCs w:val="24"/>
-              </w:rPr>
-              <w:t>VARCHAR(255)</w:t>
+            <w:proofErr w:type="gramStart"/>
+            <w:r>
+              <w:rPr>
+                <w:rFonts w:ascii="Arial" w:hAnsi="Arial" w:cs="Arial"/>
+                <w:sz w:val="24"/>
+                <w:szCs w:val="24"/>
+              </w:rPr>
+              <w:t>VARCHAR(</w:t>
+            </w:r>
+            <w:proofErr w:type="gramEnd"/>
+            <w:r>
+              <w:rPr>
+                <w:rFonts w:ascii="Arial" w:hAnsi="Arial" w:cs="Arial"/>
+                <w:sz w:val="24"/>
+                <w:szCs w:val="24"/>
+              </w:rPr>
+              <w:t>255)</w:t>
             </w:r>
           </w:p>
         </w:tc>
@@ -2374,13 +2385,23 @@
                 <w:szCs w:val="24"/>
               </w:rPr>
             </w:pPr>
-            <w:r>
-              <w:rPr>
-                <w:rFonts w:ascii="Arial" w:hAnsi="Arial" w:cs="Arial"/>
-                <w:sz w:val="24"/>
-                <w:szCs w:val="24"/>
-              </w:rPr>
-              <w:t>VARCHAR(255)</w:t>
+            <w:proofErr w:type="gramStart"/>
+            <w:r>
+              <w:rPr>
+                <w:rFonts w:ascii="Arial" w:hAnsi="Arial" w:cs="Arial"/>
+                <w:sz w:val="24"/>
+                <w:szCs w:val="24"/>
+              </w:rPr>
+              <w:t>VARCHAR(</w:t>
+            </w:r>
+            <w:proofErr w:type="gramEnd"/>
+            <w:r>
+              <w:rPr>
+                <w:rFonts w:ascii="Arial" w:hAnsi="Arial" w:cs="Arial"/>
+                <w:sz w:val="24"/>
+                <w:szCs w:val="24"/>
+              </w:rPr>
+              <w:t>255)</w:t>
             </w:r>
           </w:p>
         </w:tc>
@@ -2469,13 +2490,23 @@
                 <w:szCs w:val="24"/>
               </w:rPr>
             </w:pPr>
-            <w:r>
-              <w:rPr>
-                <w:rFonts w:ascii="Arial" w:hAnsi="Arial" w:cs="Arial"/>
-                <w:sz w:val="24"/>
-                <w:szCs w:val="24"/>
-              </w:rPr>
-              <w:t>VARCHAR(255)</w:t>
+            <w:proofErr w:type="gramStart"/>
+            <w:r>
+              <w:rPr>
+                <w:rFonts w:ascii="Arial" w:hAnsi="Arial" w:cs="Arial"/>
+                <w:sz w:val="24"/>
+                <w:szCs w:val="24"/>
+              </w:rPr>
+              <w:t>VARCHAR(</w:t>
+            </w:r>
+            <w:proofErr w:type="gramEnd"/>
+            <w:r>
+              <w:rPr>
+                <w:rFonts w:ascii="Arial" w:hAnsi="Arial" w:cs="Arial"/>
+                <w:sz w:val="24"/>
+                <w:szCs w:val="24"/>
+              </w:rPr>
+              <w:t>255)</w:t>
             </w:r>
           </w:p>
         </w:tc>
@@ -2566,6 +2597,7 @@
                 <w:szCs w:val="24"/>
               </w:rPr>
             </w:pPr>
+            <w:proofErr w:type="gramStart"/>
             <w:r>
               <w:rPr>
                 <w:rFonts w:ascii="Arial" w:hAnsi="Arial" w:cs="Arial"/>
@@ -2574,6 +2606,7 @@
               </w:rPr>
               <w:t>VARCHAR(</w:t>
             </w:r>
+            <w:proofErr w:type="gramEnd"/>
             <w:r>
               <w:rPr>
                 <w:rFonts w:ascii="Arial" w:hAnsi="Arial" w:cs="Arial"/>
@@ -2679,13 +2712,23 @@
                 <w:szCs w:val="24"/>
               </w:rPr>
             </w:pPr>
-            <w:r>
-              <w:rPr>
-                <w:rFonts w:ascii="Arial" w:hAnsi="Arial" w:cs="Arial"/>
-                <w:sz w:val="24"/>
-                <w:szCs w:val="24"/>
-              </w:rPr>
-              <w:t>VARCHAR(255)</w:t>
+            <w:proofErr w:type="gramStart"/>
+            <w:r>
+              <w:rPr>
+                <w:rFonts w:ascii="Arial" w:hAnsi="Arial" w:cs="Arial"/>
+                <w:sz w:val="24"/>
+                <w:szCs w:val="24"/>
+              </w:rPr>
+              <w:t>VARCHAR(</w:t>
+            </w:r>
+            <w:proofErr w:type="gramEnd"/>
+            <w:r>
+              <w:rPr>
+                <w:rFonts w:ascii="Arial" w:hAnsi="Arial" w:cs="Arial"/>
+                <w:sz w:val="24"/>
+                <w:szCs w:val="24"/>
+              </w:rPr>
+              <w:t>255)</w:t>
             </w:r>
           </w:p>
         </w:tc>
@@ -2784,13 +2827,23 @@
                 <w:szCs w:val="24"/>
               </w:rPr>
             </w:pPr>
-            <w:r>
-              <w:rPr>
-                <w:rFonts w:ascii="Arial" w:hAnsi="Arial" w:cs="Arial"/>
-                <w:sz w:val="24"/>
-                <w:szCs w:val="24"/>
-              </w:rPr>
-              <w:t>VARCHAR(255)</w:t>
+            <w:proofErr w:type="gramStart"/>
+            <w:r>
+              <w:rPr>
+                <w:rFonts w:ascii="Arial" w:hAnsi="Arial" w:cs="Arial"/>
+                <w:sz w:val="24"/>
+                <w:szCs w:val="24"/>
+              </w:rPr>
+              <w:t>VARCHAR(</w:t>
+            </w:r>
+            <w:proofErr w:type="gramEnd"/>
+            <w:r>
+              <w:rPr>
+                <w:rFonts w:ascii="Arial" w:hAnsi="Arial" w:cs="Arial"/>
+                <w:sz w:val="24"/>
+                <w:szCs w:val="24"/>
+              </w:rPr>
+              <w:t>255)</w:t>
             </w:r>
           </w:p>
         </w:tc>
@@ -2941,7 +2994,25 @@
                 <w:sz w:val="24"/>
                 <w:szCs w:val="24"/>
               </w:rPr>
-              <w:t xml:space="preserve"> is a status verification whether the user is admin. If he is an admin he has the authority to approve a manga submission or delete a user, manga, chapter, </w:t>
+              <w:t xml:space="preserve"> is a status verification whether the user is admin. If he is an </w:t>
+            </w:r>
+            <w:proofErr w:type="gramStart"/>
+            <w:r>
+              <w:rPr>
+                <w:rFonts w:ascii="Arial" w:hAnsi="Arial" w:cs="Arial"/>
+                <w:sz w:val="24"/>
+                <w:szCs w:val="24"/>
+              </w:rPr>
+              <w:t>admin</w:t>
+            </w:r>
+            <w:proofErr w:type="gramEnd"/>
+            <w:r>
+              <w:rPr>
+                <w:rFonts w:ascii="Arial" w:hAnsi="Arial" w:cs="Arial"/>
+                <w:sz w:val="24"/>
+                <w:szCs w:val="24"/>
+              </w:rPr>
+              <w:t xml:space="preserve"> he has the authority to approve a manga submission or delete a user, manga, chapter, </w:t>
             </w:r>
             <w:proofErr w:type="spellStart"/>
             <w:r>
@@ -3058,7 +3129,25 @@
                 <w:sz w:val="24"/>
                 <w:szCs w:val="24"/>
               </w:rPr>
-              <w:t xml:space="preserve"> refers to when a user gets deleted. Instead of deleting the actual data. It flag the data as deleted (true) and filter it out.</w:t>
+              <w:t xml:space="preserve"> refers to when a user gets deleted. Instead of deleting the actual data. It </w:t>
+            </w:r>
+            <w:proofErr w:type="gramStart"/>
+            <w:r>
+              <w:rPr>
+                <w:rFonts w:ascii="Arial" w:hAnsi="Arial" w:cs="Arial"/>
+                <w:sz w:val="24"/>
+                <w:szCs w:val="24"/>
+              </w:rPr>
+              <w:t>flag</w:t>
+            </w:r>
+            <w:proofErr w:type="gramEnd"/>
+            <w:r>
+              <w:rPr>
+                <w:rFonts w:ascii="Arial" w:hAnsi="Arial" w:cs="Arial"/>
+                <w:sz w:val="24"/>
+                <w:szCs w:val="24"/>
+              </w:rPr>
+              <w:t xml:space="preserve"> the data as deleted (true) and filter it out.</w:t>
             </w:r>
           </w:p>
         </w:tc>
@@ -3512,13 +3601,23 @@
                 <w:szCs w:val="24"/>
               </w:rPr>
             </w:pPr>
-            <w:r>
-              <w:rPr>
-                <w:rFonts w:ascii="Arial" w:hAnsi="Arial" w:cs="Arial"/>
-                <w:sz w:val="24"/>
-                <w:szCs w:val="24"/>
-              </w:rPr>
-              <w:t>VARCHAR(255)</w:t>
+            <w:proofErr w:type="gramStart"/>
+            <w:r>
+              <w:rPr>
+                <w:rFonts w:ascii="Arial" w:hAnsi="Arial" w:cs="Arial"/>
+                <w:sz w:val="24"/>
+                <w:szCs w:val="24"/>
+              </w:rPr>
+              <w:t>VARCHAR(</w:t>
+            </w:r>
+            <w:proofErr w:type="gramEnd"/>
+            <w:r>
+              <w:rPr>
+                <w:rFonts w:ascii="Arial" w:hAnsi="Arial" w:cs="Arial"/>
+                <w:sz w:val="24"/>
+                <w:szCs w:val="24"/>
+              </w:rPr>
+              <w:t>255)</w:t>
             </w:r>
           </w:p>
         </w:tc>
@@ -3607,6 +3706,7 @@
                 <w:szCs w:val="24"/>
               </w:rPr>
             </w:pPr>
+            <w:proofErr w:type="gramStart"/>
             <w:r>
               <w:rPr>
                 <w:rFonts w:ascii="Arial" w:hAnsi="Arial" w:cs="Arial"/>
@@ -3615,6 +3715,7 @@
               </w:rPr>
               <w:t>VARCHAR(</w:t>
             </w:r>
+            <w:proofErr w:type="gramEnd"/>
             <w:r>
               <w:rPr>
                 <w:rFonts w:ascii="Arial" w:hAnsi="Arial" w:cs="Arial"/>
@@ -3718,6 +3819,7 @@
                 <w:szCs w:val="24"/>
               </w:rPr>
             </w:pPr>
+            <w:proofErr w:type="gramStart"/>
             <w:r>
               <w:rPr>
                 <w:rFonts w:ascii="Arial" w:hAnsi="Arial" w:cs="Arial"/>
@@ -3726,6 +3828,7 @@
               </w:rPr>
               <w:t>VARCHAR(</w:t>
             </w:r>
+            <w:proofErr w:type="gramEnd"/>
             <w:r>
               <w:rPr>
                 <w:rFonts w:ascii="Arial" w:hAnsi="Arial" w:cs="Arial"/>
@@ -3837,13 +3940,23 @@
                 <w:szCs w:val="24"/>
               </w:rPr>
             </w:pPr>
-            <w:r>
-              <w:rPr>
-                <w:rFonts w:ascii="Arial" w:hAnsi="Arial" w:cs="Arial"/>
-                <w:sz w:val="24"/>
-                <w:szCs w:val="24"/>
-              </w:rPr>
-              <w:t>VARCHAR(20)</w:t>
+            <w:proofErr w:type="gramStart"/>
+            <w:r>
+              <w:rPr>
+                <w:rFonts w:ascii="Arial" w:hAnsi="Arial" w:cs="Arial"/>
+                <w:sz w:val="24"/>
+                <w:szCs w:val="24"/>
+              </w:rPr>
+              <w:t>VARCHAR(</w:t>
+            </w:r>
+            <w:proofErr w:type="gramEnd"/>
+            <w:r>
+              <w:rPr>
+                <w:rFonts w:ascii="Arial" w:hAnsi="Arial" w:cs="Arial"/>
+                <w:sz w:val="24"/>
+                <w:szCs w:val="24"/>
+              </w:rPr>
+              <w:t>20)</w:t>
             </w:r>
           </w:p>
         </w:tc>
@@ -3932,13 +4045,23 @@
                 <w:szCs w:val="24"/>
               </w:rPr>
             </w:pPr>
-            <w:r>
-              <w:rPr>
-                <w:rFonts w:ascii="Arial" w:hAnsi="Arial" w:cs="Arial"/>
-                <w:sz w:val="24"/>
-                <w:szCs w:val="24"/>
-              </w:rPr>
-              <w:t>VARCHAR(20)</w:t>
+            <w:proofErr w:type="gramStart"/>
+            <w:r>
+              <w:rPr>
+                <w:rFonts w:ascii="Arial" w:hAnsi="Arial" w:cs="Arial"/>
+                <w:sz w:val="24"/>
+                <w:szCs w:val="24"/>
+              </w:rPr>
+              <w:t>VARCHAR(</w:t>
+            </w:r>
+            <w:proofErr w:type="gramEnd"/>
+            <w:r>
+              <w:rPr>
+                <w:rFonts w:ascii="Arial" w:hAnsi="Arial" w:cs="Arial"/>
+                <w:sz w:val="24"/>
+                <w:szCs w:val="24"/>
+              </w:rPr>
+              <w:t>20)</w:t>
             </w:r>
           </w:p>
         </w:tc>
@@ -4037,13 +4160,23 @@
                 <w:szCs w:val="24"/>
               </w:rPr>
             </w:pPr>
-            <w:r>
-              <w:rPr>
-                <w:rFonts w:ascii="Arial" w:hAnsi="Arial" w:cs="Arial"/>
-                <w:sz w:val="24"/>
-                <w:szCs w:val="24"/>
-              </w:rPr>
-              <w:t>VARCHAR(255)</w:t>
+            <w:proofErr w:type="gramStart"/>
+            <w:r>
+              <w:rPr>
+                <w:rFonts w:ascii="Arial" w:hAnsi="Arial" w:cs="Arial"/>
+                <w:sz w:val="24"/>
+                <w:szCs w:val="24"/>
+              </w:rPr>
+              <w:t>VARCHAR(</w:t>
+            </w:r>
+            <w:proofErr w:type="gramEnd"/>
+            <w:r>
+              <w:rPr>
+                <w:rFonts w:ascii="Arial" w:hAnsi="Arial" w:cs="Arial"/>
+                <w:sz w:val="24"/>
+                <w:szCs w:val="24"/>
+              </w:rPr>
+              <w:t>255)</w:t>
             </w:r>
           </w:p>
         </w:tc>
@@ -4134,13 +4267,23 @@
                 <w:szCs w:val="24"/>
               </w:rPr>
             </w:pPr>
-            <w:r>
-              <w:rPr>
-                <w:rFonts w:ascii="Arial" w:hAnsi="Arial" w:cs="Arial"/>
-                <w:sz w:val="24"/>
-                <w:szCs w:val="24"/>
-              </w:rPr>
-              <w:t>VARCHAR(20)</w:t>
+            <w:proofErr w:type="gramStart"/>
+            <w:r>
+              <w:rPr>
+                <w:rFonts w:ascii="Arial" w:hAnsi="Arial" w:cs="Arial"/>
+                <w:sz w:val="24"/>
+                <w:szCs w:val="24"/>
+              </w:rPr>
+              <w:t>VARCHAR(</w:t>
+            </w:r>
+            <w:proofErr w:type="gramEnd"/>
+            <w:r>
+              <w:rPr>
+                <w:rFonts w:ascii="Arial" w:hAnsi="Arial" w:cs="Arial"/>
+                <w:sz w:val="24"/>
+                <w:szCs w:val="24"/>
+              </w:rPr>
+              <w:t>20)</w:t>
             </w:r>
           </w:p>
         </w:tc>
@@ -4253,6 +4396,7 @@
                 <w:szCs w:val="24"/>
               </w:rPr>
             </w:pPr>
+            <w:proofErr w:type="gramStart"/>
             <w:r>
               <w:rPr>
                 <w:rFonts w:ascii="Arial" w:hAnsi="Arial" w:cs="Arial"/>
@@ -4261,6 +4405,7 @@
               </w:rPr>
               <w:t>DEFAULT  FALSE</w:t>
             </w:r>
+            <w:proofErr w:type="gramEnd"/>
           </w:p>
         </w:tc>
         <w:tc>
@@ -4291,7 +4436,25 @@
                 <w:sz w:val="24"/>
                 <w:szCs w:val="24"/>
               </w:rPr>
-              <w:t xml:space="preserve"> refers to when a user gets deleted. Instead of deleting the actual data. It flag the data as deleted (true) and filter it out.</w:t>
+              <w:t xml:space="preserve"> refers to when a user gets deleted. Instead of deleting the actual data. It </w:t>
+            </w:r>
+            <w:proofErr w:type="gramStart"/>
+            <w:r>
+              <w:rPr>
+                <w:rFonts w:ascii="Arial" w:hAnsi="Arial" w:cs="Arial"/>
+                <w:sz w:val="24"/>
+                <w:szCs w:val="24"/>
+              </w:rPr>
+              <w:t>flag</w:t>
+            </w:r>
+            <w:proofErr w:type="gramEnd"/>
+            <w:r>
+              <w:rPr>
+                <w:rFonts w:ascii="Arial" w:hAnsi="Arial" w:cs="Arial"/>
+                <w:sz w:val="24"/>
+                <w:szCs w:val="24"/>
+              </w:rPr>
+              <w:t xml:space="preserve"> the data as deleted (true) and filter it out.</w:t>
             </w:r>
           </w:p>
         </w:tc>
@@ -4767,13 +4930,23 @@
                 <w:szCs w:val="24"/>
               </w:rPr>
             </w:pPr>
-            <w:r>
-              <w:rPr>
-                <w:rFonts w:ascii="Arial" w:hAnsi="Arial" w:cs="Arial"/>
-                <w:sz w:val="24"/>
-                <w:szCs w:val="24"/>
-              </w:rPr>
-              <w:t>VARCHAR(255)</w:t>
+            <w:proofErr w:type="gramStart"/>
+            <w:r>
+              <w:rPr>
+                <w:rFonts w:ascii="Arial" w:hAnsi="Arial" w:cs="Arial"/>
+                <w:sz w:val="24"/>
+                <w:szCs w:val="24"/>
+              </w:rPr>
+              <w:t>VARCHAR(</w:t>
+            </w:r>
+            <w:proofErr w:type="gramEnd"/>
+            <w:r>
+              <w:rPr>
+                <w:rFonts w:ascii="Arial" w:hAnsi="Arial" w:cs="Arial"/>
+                <w:sz w:val="24"/>
+                <w:szCs w:val="24"/>
+              </w:rPr>
+              <w:t>255)</w:t>
             </w:r>
           </w:p>
         </w:tc>
@@ -4863,13 +5036,23 @@
                 <w:szCs w:val="24"/>
               </w:rPr>
             </w:pPr>
-            <w:r>
-              <w:rPr>
-                <w:rFonts w:ascii="Arial" w:hAnsi="Arial" w:cs="Arial"/>
-                <w:sz w:val="24"/>
-                <w:szCs w:val="24"/>
-              </w:rPr>
-              <w:t>VARCHAR(2</w:t>
+            <w:proofErr w:type="gramStart"/>
+            <w:r>
+              <w:rPr>
+                <w:rFonts w:ascii="Arial" w:hAnsi="Arial" w:cs="Arial"/>
+                <w:sz w:val="24"/>
+                <w:szCs w:val="24"/>
+              </w:rPr>
+              <w:t>VARCHAR(</w:t>
+            </w:r>
+            <w:proofErr w:type="gramEnd"/>
+            <w:r>
+              <w:rPr>
+                <w:rFonts w:ascii="Arial" w:hAnsi="Arial" w:cs="Arial"/>
+                <w:sz w:val="24"/>
+                <w:szCs w:val="24"/>
+              </w:rPr>
+              <w:t>2</w:t>
             </w:r>
             <w:r>
               <w:rPr>
@@ -4973,13 +5156,23 @@
                 <w:szCs w:val="24"/>
               </w:rPr>
             </w:pPr>
-            <w:r>
-              <w:rPr>
-                <w:rFonts w:ascii="Arial" w:hAnsi="Arial" w:cs="Arial"/>
-                <w:sz w:val="24"/>
-                <w:szCs w:val="24"/>
-              </w:rPr>
-              <w:t>VARCHAR(20</w:t>
+            <w:proofErr w:type="gramStart"/>
+            <w:r>
+              <w:rPr>
+                <w:rFonts w:ascii="Arial" w:hAnsi="Arial" w:cs="Arial"/>
+                <w:sz w:val="24"/>
+                <w:szCs w:val="24"/>
+              </w:rPr>
+              <w:t>VARCHAR(</w:t>
+            </w:r>
+            <w:proofErr w:type="gramEnd"/>
+            <w:r>
+              <w:rPr>
+                <w:rFonts w:ascii="Arial" w:hAnsi="Arial" w:cs="Arial"/>
+                <w:sz w:val="24"/>
+                <w:szCs w:val="24"/>
+              </w:rPr>
+              <w:t>20</w:t>
             </w:r>
           </w:p>
         </w:tc>
@@ -5540,6 +5733,7 @@
                 <w:szCs w:val="24"/>
               </w:rPr>
             </w:pPr>
+            <w:proofErr w:type="gramStart"/>
             <w:r>
               <w:rPr>
                 <w:rFonts w:ascii="Arial" w:hAnsi="Arial" w:cs="Arial"/>
@@ -5548,6 +5742,7 @@
               </w:rPr>
               <w:t>VARCHAR(</w:t>
             </w:r>
+            <w:proofErr w:type="gramEnd"/>
             <w:r>
               <w:rPr>
                 <w:rFonts w:ascii="Arial" w:hAnsi="Arial" w:cs="Arial"/>

</xml_diff>

<commit_message>
fixed add button in manga publish
</commit_message>
<xml_diff>
--- a/CC104 FINAL PROJECT.docx
+++ b/CC104 FINAL PROJECT.docx
@@ -1127,7 +1127,6 @@
         </w:rPr>
         <w:t xml:space="preserve"> </w:t>
       </w:r>
-      <w:proofErr w:type="spellStart"/>
       <w:r>
         <w:rPr>
           <w:rFonts w:ascii="Times New Roman" w:eastAsia="Times New Roman" w:hAnsi="Times New Roman" w:cs="Times New Roman"/>
@@ -1138,20 +1137,7 @@
           <w:szCs w:val="24"/>
           <w14:ligatures w14:val="none"/>
         </w:rPr>
-        <w:t>MangaSubmission</w:t>
-      </w:r>
-      <w:proofErr w:type="spellEnd"/>
-      <w:r>
-        <w:rPr>
-          <w:rFonts w:ascii="Times New Roman" w:eastAsia="Times New Roman" w:hAnsi="Times New Roman" w:cs="Times New Roman"/>
-          <w:b/>
-          <w:bCs/>
-          <w:kern w:val="0"/>
-          <w:sz w:val="24"/>
-          <w:szCs w:val="24"/>
-          <w14:ligatures w14:val="none"/>
-        </w:rPr>
-        <w:t xml:space="preserve"> Table:</w:t>
+        <w:t>MangaSubmission Table:</w:t>
       </w:r>
       <w:r>
         <w:rPr>
@@ -1438,54 +1424,7 @@
         <w:rPr>
           <w:noProof/>
         </w:rPr>
-        <w:drawing>
-          <wp:inline distT="0" distB="0" distL="0" distR="0" wp14:anchorId="3726028A" wp14:editId="32F4C6D5">
-            <wp:extent cx="5943600" cy="5877560"/>
-            <wp:effectExtent l="0" t="0" r="0" b="8890"/>
-            <wp:docPr id="1088448771" name="Picture 1"/>
-            <wp:cNvGraphicFramePr>
-              <a:graphicFrameLocks xmlns:a="http://schemas.openxmlformats.org/drawingml/2006/main" noChangeAspect="1"/>
-            </wp:cNvGraphicFramePr>
-            <a:graphic xmlns:a="http://schemas.openxmlformats.org/drawingml/2006/main">
-              <a:graphicData uri="http://schemas.openxmlformats.org/drawingml/2006/picture">
-                <pic:pic xmlns:pic="http://schemas.openxmlformats.org/drawingml/2006/picture">
-                  <pic:nvPicPr>
-                    <pic:cNvPr id="0" name="Picture 1"/>
-                    <pic:cNvPicPr>
-                      <a:picLocks noChangeAspect="1" noChangeArrowheads="1"/>
-                    </pic:cNvPicPr>
-                  </pic:nvPicPr>
-                  <pic:blipFill>
-                    <a:blip r:embed="rId8">
-                      <a:extLst>
-                        <a:ext uri="{28A0092B-C50C-407E-A947-70E740481C1C}">
-                          <a14:useLocalDpi xmlns:a14="http://schemas.microsoft.com/office/drawing/2010/main" val="0"/>
-                        </a:ext>
-                      </a:extLst>
-                    </a:blip>
-                    <a:srcRect/>
-                    <a:stretch>
-                      <a:fillRect/>
-                    </a:stretch>
-                  </pic:blipFill>
-                  <pic:spPr bwMode="auto">
-                    <a:xfrm>
-                      <a:off x="0" y="0"/>
-                      <a:ext cx="5943600" cy="5877560"/>
-                    </a:xfrm>
-                    <a:prstGeom prst="rect">
-                      <a:avLst/>
-                    </a:prstGeom>
-                    <a:noFill/>
-                    <a:ln>
-                      <a:noFill/>
-                    </a:ln>
-                  </pic:spPr>
-                </pic:pic>
-              </a:graphicData>
-            </a:graphic>
-          </wp:inline>
-        </w:drawing>
+        <w:t>\</w:t>
       </w:r>
     </w:p>
     <w:p>
@@ -1577,25 +1516,7 @@
           <w:sz w:val="24"/>
           <w:szCs w:val="24"/>
         </w:rPr>
-        <w:t xml:space="preserve">If a user </w:t>
-      </w:r>
-      <w:proofErr w:type="spellStart"/>
-      <w:r>
-        <w:rPr>
-          <w:rFonts w:ascii="Arial" w:hAnsi="Arial" w:cs="Arial"/>
-          <w:sz w:val="24"/>
-          <w:szCs w:val="24"/>
-        </w:rPr>
-        <w:t>is_admin</w:t>
-      </w:r>
-      <w:proofErr w:type="spellEnd"/>
-      <w:r>
-        <w:rPr>
-          <w:rFonts w:ascii="Arial" w:hAnsi="Arial" w:cs="Arial"/>
-          <w:sz w:val="24"/>
-          <w:szCs w:val="24"/>
-        </w:rPr>
-        <w:t xml:space="preserve"> he can approve the status of the submission.</w:t>
+        <w:t>If a user is_admin he can approve the status of the submission.</w:t>
       </w:r>
     </w:p>
     <w:p>
@@ -1889,7 +1810,7 @@
                     <pic:cNvPicPr/>
                   </pic:nvPicPr>
                   <pic:blipFill>
-                    <a:blip r:embed="rId9">
+                    <a:blip r:embed="rId8">
                       <a:extLst>
                         <a:ext uri="{28A0092B-C50C-407E-A947-70E740481C1C}">
                           <a14:useLocalDpi xmlns:a14="http://schemas.microsoft.com/office/drawing/2010/main" val="0"/>
@@ -2151,7 +2072,6 @@
                 <w:szCs w:val="24"/>
               </w:rPr>
             </w:pPr>
-            <w:proofErr w:type="spellStart"/>
             <w:r>
               <w:rPr>
                 <w:rFonts w:ascii="Arial" w:hAnsi="Arial" w:cs="Arial"/>
@@ -2160,7 +2080,6 @@
               </w:rPr>
               <w:t>User_id</w:t>
             </w:r>
-            <w:proofErr w:type="spellEnd"/>
           </w:p>
         </w:tc>
         <w:tc>
@@ -2219,23 +2138,13 @@
                 <w:szCs w:val="24"/>
               </w:rPr>
             </w:pPr>
-            <w:proofErr w:type="spellStart"/>
-            <w:r>
-              <w:rPr>
-                <w:rFonts w:ascii="Arial" w:hAnsi="Arial" w:cs="Arial"/>
-                <w:sz w:val="24"/>
-                <w:szCs w:val="24"/>
-              </w:rPr>
-              <w:t>User_Id</w:t>
-            </w:r>
-            <w:proofErr w:type="spellEnd"/>
-            <w:r>
-              <w:rPr>
-                <w:rFonts w:ascii="Arial" w:hAnsi="Arial" w:cs="Arial"/>
-                <w:sz w:val="24"/>
-                <w:szCs w:val="24"/>
-              </w:rPr>
-              <w:t xml:space="preserve"> is the primary key of the table User</w:t>
+            <w:r>
+              <w:rPr>
+                <w:rFonts w:ascii="Arial" w:hAnsi="Arial" w:cs="Arial"/>
+                <w:sz w:val="24"/>
+                <w:szCs w:val="24"/>
+              </w:rPr>
+              <w:t>User_Id is the primary key of the table User</w:t>
             </w:r>
           </w:p>
         </w:tc>
@@ -2280,23 +2189,13 @@
                 <w:szCs w:val="24"/>
               </w:rPr>
             </w:pPr>
-            <w:proofErr w:type="gramStart"/>
-            <w:r>
-              <w:rPr>
-                <w:rFonts w:ascii="Arial" w:hAnsi="Arial" w:cs="Arial"/>
-                <w:sz w:val="24"/>
-                <w:szCs w:val="24"/>
-              </w:rPr>
-              <w:t>VARCHAR(</w:t>
-            </w:r>
-            <w:proofErr w:type="gramEnd"/>
-            <w:r>
-              <w:rPr>
-                <w:rFonts w:ascii="Arial" w:hAnsi="Arial" w:cs="Arial"/>
-                <w:sz w:val="24"/>
-                <w:szCs w:val="24"/>
-              </w:rPr>
-              <w:t>255)</w:t>
+            <w:r>
+              <w:rPr>
+                <w:rFonts w:ascii="Arial" w:hAnsi="Arial" w:cs="Arial"/>
+                <w:sz w:val="24"/>
+                <w:szCs w:val="24"/>
+              </w:rPr>
+              <w:t>VARCHAR(255)</w:t>
             </w:r>
           </w:p>
         </w:tc>
@@ -2385,23 +2284,13 @@
                 <w:szCs w:val="24"/>
               </w:rPr>
             </w:pPr>
-            <w:proofErr w:type="gramStart"/>
-            <w:r>
-              <w:rPr>
-                <w:rFonts w:ascii="Arial" w:hAnsi="Arial" w:cs="Arial"/>
-                <w:sz w:val="24"/>
-                <w:szCs w:val="24"/>
-              </w:rPr>
-              <w:t>VARCHAR(</w:t>
-            </w:r>
-            <w:proofErr w:type="gramEnd"/>
-            <w:r>
-              <w:rPr>
-                <w:rFonts w:ascii="Arial" w:hAnsi="Arial" w:cs="Arial"/>
-                <w:sz w:val="24"/>
-                <w:szCs w:val="24"/>
-              </w:rPr>
-              <w:t>255)</w:t>
+            <w:r>
+              <w:rPr>
+                <w:rFonts w:ascii="Arial" w:hAnsi="Arial" w:cs="Arial"/>
+                <w:sz w:val="24"/>
+                <w:szCs w:val="24"/>
+              </w:rPr>
+              <w:t>VARCHAR(255)</w:t>
             </w:r>
           </w:p>
         </w:tc>
@@ -2490,23 +2379,13 @@
                 <w:szCs w:val="24"/>
               </w:rPr>
             </w:pPr>
-            <w:proofErr w:type="gramStart"/>
-            <w:r>
-              <w:rPr>
-                <w:rFonts w:ascii="Arial" w:hAnsi="Arial" w:cs="Arial"/>
-                <w:sz w:val="24"/>
-                <w:szCs w:val="24"/>
-              </w:rPr>
-              <w:t>VARCHAR(</w:t>
-            </w:r>
-            <w:proofErr w:type="gramEnd"/>
-            <w:r>
-              <w:rPr>
-                <w:rFonts w:ascii="Arial" w:hAnsi="Arial" w:cs="Arial"/>
-                <w:sz w:val="24"/>
-                <w:szCs w:val="24"/>
-              </w:rPr>
-              <w:t>255)</w:t>
+            <w:r>
+              <w:rPr>
+                <w:rFonts w:ascii="Arial" w:hAnsi="Arial" w:cs="Arial"/>
+                <w:sz w:val="24"/>
+                <w:szCs w:val="24"/>
+              </w:rPr>
+              <w:t>VARCHAR(255)</w:t>
             </w:r>
           </w:p>
         </w:tc>
@@ -2573,7 +2452,6 @@
                 <w:szCs w:val="24"/>
               </w:rPr>
             </w:pPr>
-            <w:proofErr w:type="spellStart"/>
             <w:r>
               <w:rPr>
                 <w:rFonts w:ascii="Arial" w:hAnsi="Arial" w:cs="Arial"/>
@@ -2582,7 +2460,6 @@
               </w:rPr>
               <w:t>Registered_date</w:t>
             </w:r>
-            <w:proofErr w:type="spellEnd"/>
           </w:p>
         </w:tc>
         <w:tc>
@@ -2597,7 +2474,6 @@
                 <w:szCs w:val="24"/>
               </w:rPr>
             </w:pPr>
-            <w:proofErr w:type="gramStart"/>
             <w:r>
               <w:rPr>
                 <w:rFonts w:ascii="Arial" w:hAnsi="Arial" w:cs="Arial"/>
@@ -2606,7 +2482,6 @@
               </w:rPr>
               <w:t>VARCHAR(</w:t>
             </w:r>
-            <w:proofErr w:type="gramEnd"/>
             <w:r>
               <w:rPr>
                 <w:rFonts w:ascii="Arial" w:hAnsi="Arial" w:cs="Arial"/>
@@ -2688,7 +2563,6 @@
                 <w:szCs w:val="24"/>
               </w:rPr>
             </w:pPr>
-            <w:proofErr w:type="spellStart"/>
             <w:r>
               <w:rPr>
                 <w:rFonts w:ascii="Arial" w:hAnsi="Arial" w:cs="Arial"/>
@@ -2697,7 +2571,6 @@
               </w:rPr>
               <w:t>Profile_picture</w:t>
             </w:r>
-            <w:proofErr w:type="spellEnd"/>
           </w:p>
         </w:tc>
         <w:tc>
@@ -2712,23 +2585,13 @@
                 <w:szCs w:val="24"/>
               </w:rPr>
             </w:pPr>
-            <w:proofErr w:type="gramStart"/>
-            <w:r>
-              <w:rPr>
-                <w:rFonts w:ascii="Arial" w:hAnsi="Arial" w:cs="Arial"/>
-                <w:sz w:val="24"/>
-                <w:szCs w:val="24"/>
-              </w:rPr>
-              <w:t>VARCHAR(</w:t>
-            </w:r>
-            <w:proofErr w:type="gramEnd"/>
-            <w:r>
-              <w:rPr>
-                <w:rFonts w:ascii="Arial" w:hAnsi="Arial" w:cs="Arial"/>
-                <w:sz w:val="24"/>
-                <w:szCs w:val="24"/>
-              </w:rPr>
-              <w:t>255)</w:t>
+            <w:r>
+              <w:rPr>
+                <w:rFonts w:ascii="Arial" w:hAnsi="Arial" w:cs="Arial"/>
+                <w:sz w:val="24"/>
+                <w:szCs w:val="24"/>
+              </w:rPr>
+              <w:t>VARCHAR(255)</w:t>
             </w:r>
           </w:p>
         </w:tc>
@@ -2766,23 +2629,13 @@
                 <w:szCs w:val="24"/>
               </w:rPr>
             </w:pPr>
-            <w:proofErr w:type="spellStart"/>
-            <w:r>
-              <w:rPr>
-                <w:rFonts w:ascii="Arial" w:hAnsi="Arial" w:cs="Arial"/>
-                <w:sz w:val="24"/>
-                <w:szCs w:val="24"/>
-              </w:rPr>
-              <w:t>Profile_picture</w:t>
-            </w:r>
-            <w:proofErr w:type="spellEnd"/>
-            <w:r>
-              <w:rPr>
-                <w:rFonts w:ascii="Arial" w:hAnsi="Arial" w:cs="Arial"/>
-                <w:sz w:val="24"/>
-                <w:szCs w:val="24"/>
-              </w:rPr>
-              <w:t xml:space="preserve"> is a column where the profile picture is being stored</w:t>
+            <w:r>
+              <w:rPr>
+                <w:rFonts w:ascii="Arial" w:hAnsi="Arial" w:cs="Arial"/>
+                <w:sz w:val="24"/>
+                <w:szCs w:val="24"/>
+              </w:rPr>
+              <w:t>Profile_picture is a column where the profile picture is being stored</w:t>
             </w:r>
           </w:p>
         </w:tc>
@@ -2827,23 +2680,13 @@
                 <w:szCs w:val="24"/>
               </w:rPr>
             </w:pPr>
-            <w:proofErr w:type="gramStart"/>
-            <w:r>
-              <w:rPr>
-                <w:rFonts w:ascii="Arial" w:hAnsi="Arial" w:cs="Arial"/>
-                <w:sz w:val="24"/>
-                <w:szCs w:val="24"/>
-              </w:rPr>
-              <w:t>VARCHAR(</w:t>
-            </w:r>
-            <w:proofErr w:type="gramEnd"/>
-            <w:r>
-              <w:rPr>
-                <w:rFonts w:ascii="Arial" w:hAnsi="Arial" w:cs="Arial"/>
-                <w:sz w:val="24"/>
-                <w:szCs w:val="24"/>
-              </w:rPr>
-              <w:t>255)</w:t>
+            <w:r>
+              <w:rPr>
+                <w:rFonts w:ascii="Arial" w:hAnsi="Arial" w:cs="Arial"/>
+                <w:sz w:val="24"/>
+                <w:szCs w:val="24"/>
+              </w:rPr>
+              <w:t>VARCHAR(255)</w:t>
             </w:r>
           </w:p>
         </w:tc>
@@ -2910,7 +2753,6 @@
                 <w:szCs w:val="24"/>
               </w:rPr>
             </w:pPr>
-            <w:proofErr w:type="spellStart"/>
             <w:r>
               <w:rPr>
                 <w:rFonts w:ascii="Arial" w:hAnsi="Arial" w:cs="Arial"/>
@@ -2919,7 +2761,6 @@
               </w:rPr>
               <w:t>Is_admin</w:t>
             </w:r>
-            <w:proofErr w:type="spellEnd"/>
           </w:p>
         </w:tc>
         <w:tc>
@@ -2978,52 +2819,14 @@
                 <w:szCs w:val="24"/>
               </w:rPr>
             </w:pPr>
-            <w:proofErr w:type="spellStart"/>
-            <w:r>
-              <w:rPr>
-                <w:rFonts w:ascii="Arial" w:hAnsi="Arial" w:cs="Arial"/>
-                <w:sz w:val="24"/>
-                <w:szCs w:val="24"/>
-              </w:rPr>
-              <w:t>Is_admin</w:t>
-            </w:r>
-            <w:proofErr w:type="spellEnd"/>
-            <w:r>
-              <w:rPr>
-                <w:rFonts w:ascii="Arial" w:hAnsi="Arial" w:cs="Arial"/>
-                <w:sz w:val="24"/>
-                <w:szCs w:val="24"/>
-              </w:rPr>
-              <w:t xml:space="preserve"> is a status verification whether the user is admin. If he is an </w:t>
-            </w:r>
-            <w:proofErr w:type="gramStart"/>
-            <w:r>
-              <w:rPr>
-                <w:rFonts w:ascii="Arial" w:hAnsi="Arial" w:cs="Arial"/>
-                <w:sz w:val="24"/>
-                <w:szCs w:val="24"/>
-              </w:rPr>
-              <w:t>admin</w:t>
-            </w:r>
-            <w:proofErr w:type="gramEnd"/>
-            <w:r>
-              <w:rPr>
-                <w:rFonts w:ascii="Arial" w:hAnsi="Arial" w:cs="Arial"/>
-                <w:sz w:val="24"/>
-                <w:szCs w:val="24"/>
-              </w:rPr>
-              <w:t xml:space="preserve"> he has the authority to approve a manga submission or delete a user, manga, chapter, </w:t>
-            </w:r>
-            <w:proofErr w:type="spellStart"/>
-            <w:r>
-              <w:rPr>
-                <w:rFonts w:ascii="Arial" w:hAnsi="Arial" w:cs="Arial"/>
-                <w:sz w:val="24"/>
-                <w:szCs w:val="24"/>
-              </w:rPr>
-              <w:t>etc</w:t>
-            </w:r>
-            <w:proofErr w:type="spellEnd"/>
+            <w:r>
+              <w:rPr>
+                <w:rFonts w:ascii="Arial" w:hAnsi="Arial" w:cs="Arial"/>
+                <w:sz w:val="24"/>
+                <w:szCs w:val="24"/>
+              </w:rPr>
+              <w:t>Is_admin is a status verification whether the user is admin. If he is an admin he has the authority to approve a manga submission or delete a user, manga, chapter, etc</w:t>
+            </w:r>
           </w:p>
         </w:tc>
       </w:tr>
@@ -3045,7 +2848,6 @@
                 <w:szCs w:val="24"/>
               </w:rPr>
             </w:pPr>
-            <w:proofErr w:type="spellStart"/>
             <w:r>
               <w:rPr>
                 <w:rFonts w:ascii="Arial" w:hAnsi="Arial" w:cs="Arial"/>
@@ -3054,7 +2856,6 @@
               </w:rPr>
               <w:t>Is_deleted</w:t>
             </w:r>
-            <w:proofErr w:type="spellEnd"/>
           </w:p>
         </w:tc>
         <w:tc>
@@ -3113,41 +2914,13 @@
                 <w:szCs w:val="24"/>
               </w:rPr>
             </w:pPr>
-            <w:proofErr w:type="spellStart"/>
-            <w:r>
-              <w:rPr>
-                <w:rFonts w:ascii="Arial" w:hAnsi="Arial" w:cs="Arial"/>
-                <w:sz w:val="24"/>
-                <w:szCs w:val="24"/>
-              </w:rPr>
-              <w:t>is_deleted</w:t>
-            </w:r>
-            <w:proofErr w:type="spellEnd"/>
-            <w:r>
-              <w:rPr>
-                <w:rFonts w:ascii="Arial" w:hAnsi="Arial" w:cs="Arial"/>
-                <w:sz w:val="24"/>
-                <w:szCs w:val="24"/>
-              </w:rPr>
-              <w:t xml:space="preserve"> refers to when a user gets deleted. Instead of deleting the actual data. It </w:t>
-            </w:r>
-            <w:proofErr w:type="gramStart"/>
-            <w:r>
-              <w:rPr>
-                <w:rFonts w:ascii="Arial" w:hAnsi="Arial" w:cs="Arial"/>
-                <w:sz w:val="24"/>
-                <w:szCs w:val="24"/>
-              </w:rPr>
-              <w:t>flag</w:t>
-            </w:r>
-            <w:proofErr w:type="gramEnd"/>
-            <w:r>
-              <w:rPr>
-                <w:rFonts w:ascii="Arial" w:hAnsi="Arial" w:cs="Arial"/>
-                <w:sz w:val="24"/>
-                <w:szCs w:val="24"/>
-              </w:rPr>
-              <w:t xml:space="preserve"> the data as deleted (true) and filter it out.</w:t>
+            <w:r>
+              <w:rPr>
+                <w:rFonts w:ascii="Arial" w:hAnsi="Arial" w:cs="Arial"/>
+                <w:sz w:val="24"/>
+                <w:szCs w:val="24"/>
+              </w:rPr>
+              <w:t>is_deleted refers to when a user gets deleted. Instead of deleting the actual data. It flag the data as deleted (true) and filter it out.</w:t>
             </w:r>
           </w:p>
         </w:tc>
@@ -3331,7 +3104,6 @@
                 <w:szCs w:val="24"/>
               </w:rPr>
             </w:pPr>
-            <w:proofErr w:type="spellStart"/>
             <w:r>
               <w:rPr>
                 <w:rFonts w:ascii="Arial" w:hAnsi="Arial" w:cs="Arial"/>
@@ -3348,7 +3120,6 @@
               </w:rPr>
               <w:t>_Id</w:t>
             </w:r>
-            <w:proofErr w:type="spellEnd"/>
           </w:p>
         </w:tc>
         <w:tc>
@@ -3407,23 +3178,13 @@
                 <w:szCs w:val="24"/>
               </w:rPr>
             </w:pPr>
-            <w:proofErr w:type="spellStart"/>
-            <w:r>
-              <w:rPr>
-                <w:rFonts w:ascii="Arial" w:hAnsi="Arial" w:cs="Arial"/>
-                <w:sz w:val="24"/>
-                <w:szCs w:val="24"/>
-              </w:rPr>
-              <w:t>Manga_id</w:t>
-            </w:r>
-            <w:proofErr w:type="spellEnd"/>
-            <w:r>
-              <w:rPr>
-                <w:rFonts w:ascii="Arial" w:hAnsi="Arial" w:cs="Arial"/>
-                <w:sz w:val="24"/>
-                <w:szCs w:val="24"/>
-              </w:rPr>
-              <w:t xml:space="preserve"> is the primary key of the manga submission table</w:t>
+            <w:r>
+              <w:rPr>
+                <w:rFonts w:ascii="Arial" w:hAnsi="Arial" w:cs="Arial"/>
+                <w:sz w:val="24"/>
+                <w:szCs w:val="24"/>
+              </w:rPr>
+              <w:t>Manga_id is the primary key of the manga submission table</w:t>
             </w:r>
           </w:p>
         </w:tc>
@@ -3446,7 +3207,6 @@
                 <w:szCs w:val="24"/>
               </w:rPr>
             </w:pPr>
-            <w:proofErr w:type="spellStart"/>
             <w:r>
               <w:rPr>
                 <w:rFonts w:ascii="Arial" w:hAnsi="Arial" w:cs="Arial"/>
@@ -3455,7 +3215,6 @@
               </w:rPr>
               <w:t>User_Id</w:t>
             </w:r>
-            <w:proofErr w:type="spellEnd"/>
           </w:p>
         </w:tc>
         <w:tc>
@@ -3514,49 +3273,21 @@
                 <w:szCs w:val="24"/>
               </w:rPr>
             </w:pPr>
-            <w:proofErr w:type="spellStart"/>
-            <w:r>
-              <w:rPr>
-                <w:rFonts w:ascii="Arial" w:hAnsi="Arial" w:cs="Arial"/>
-                <w:sz w:val="24"/>
-                <w:szCs w:val="24"/>
-              </w:rPr>
-              <w:t>User_id</w:t>
-            </w:r>
-            <w:proofErr w:type="spellEnd"/>
-            <w:r>
-              <w:rPr>
-                <w:rFonts w:ascii="Arial" w:hAnsi="Arial" w:cs="Arial"/>
-                <w:sz w:val="24"/>
-                <w:szCs w:val="24"/>
-              </w:rPr>
-              <w:t xml:space="preserve"> is a foreign key associated to User table</w:t>
-            </w:r>
-            <w:r>
-              <w:rPr>
-                <w:rFonts w:ascii="Arial" w:hAnsi="Arial" w:cs="Arial"/>
-                <w:sz w:val="24"/>
-                <w:szCs w:val="24"/>
-              </w:rPr>
-              <w:t xml:space="preserve">. It connects the </w:t>
-            </w:r>
-            <w:proofErr w:type="spellStart"/>
-            <w:r>
-              <w:rPr>
-                <w:rFonts w:ascii="Arial" w:hAnsi="Arial" w:cs="Arial"/>
-                <w:sz w:val="24"/>
-                <w:szCs w:val="24"/>
-              </w:rPr>
-              <w:t>user_id</w:t>
-            </w:r>
-            <w:proofErr w:type="spellEnd"/>
-            <w:r>
-              <w:rPr>
-                <w:rFonts w:ascii="Arial" w:hAnsi="Arial" w:cs="Arial"/>
-                <w:sz w:val="24"/>
-                <w:szCs w:val="24"/>
-              </w:rPr>
-              <w:t xml:space="preserve"> to the user table</w:t>
+            <w:r>
+              <w:rPr>
+                <w:rFonts w:ascii="Arial" w:hAnsi="Arial" w:cs="Arial"/>
+                <w:sz w:val="24"/>
+                <w:szCs w:val="24"/>
+              </w:rPr>
+              <w:t>User_id is a foreign key associated to User table</w:t>
+            </w:r>
+            <w:r>
+              <w:rPr>
+                <w:rFonts w:ascii="Arial" w:hAnsi="Arial" w:cs="Arial"/>
+                <w:sz w:val="24"/>
+                <w:szCs w:val="24"/>
+              </w:rPr>
+              <w:t>. It connects the user_id to the user table</w:t>
             </w:r>
           </w:p>
         </w:tc>
@@ -3601,23 +3332,13 @@
                 <w:szCs w:val="24"/>
               </w:rPr>
             </w:pPr>
-            <w:proofErr w:type="gramStart"/>
-            <w:r>
-              <w:rPr>
-                <w:rFonts w:ascii="Arial" w:hAnsi="Arial" w:cs="Arial"/>
-                <w:sz w:val="24"/>
-                <w:szCs w:val="24"/>
-              </w:rPr>
-              <w:t>VARCHAR(</w:t>
-            </w:r>
-            <w:proofErr w:type="gramEnd"/>
-            <w:r>
-              <w:rPr>
-                <w:rFonts w:ascii="Arial" w:hAnsi="Arial" w:cs="Arial"/>
-                <w:sz w:val="24"/>
-                <w:szCs w:val="24"/>
-              </w:rPr>
-              <w:t>255)</w:t>
+            <w:r>
+              <w:rPr>
+                <w:rFonts w:ascii="Arial" w:hAnsi="Arial" w:cs="Arial"/>
+                <w:sz w:val="24"/>
+                <w:szCs w:val="24"/>
+              </w:rPr>
+              <w:t>VARCHAR(255)</w:t>
             </w:r>
           </w:p>
         </w:tc>
@@ -3706,7 +3427,6 @@
                 <w:szCs w:val="24"/>
               </w:rPr>
             </w:pPr>
-            <w:proofErr w:type="gramStart"/>
             <w:r>
               <w:rPr>
                 <w:rFonts w:ascii="Arial" w:hAnsi="Arial" w:cs="Arial"/>
@@ -3715,7 +3435,6 @@
               </w:rPr>
               <w:t>VARCHAR(</w:t>
             </w:r>
-            <w:proofErr w:type="gramEnd"/>
             <w:r>
               <w:rPr>
                 <w:rFonts w:ascii="Arial" w:hAnsi="Arial" w:cs="Arial"/>
@@ -3819,7 +3538,6 @@
                 <w:szCs w:val="24"/>
               </w:rPr>
             </w:pPr>
-            <w:proofErr w:type="gramStart"/>
             <w:r>
               <w:rPr>
                 <w:rFonts w:ascii="Arial" w:hAnsi="Arial" w:cs="Arial"/>
@@ -3828,7 +3546,6 @@
               </w:rPr>
               <w:t>VARCHAR(</w:t>
             </w:r>
-            <w:proofErr w:type="gramEnd"/>
             <w:r>
               <w:rPr>
                 <w:rFonts w:ascii="Arial" w:hAnsi="Arial" w:cs="Arial"/>
@@ -3940,23 +3657,13 @@
                 <w:szCs w:val="24"/>
               </w:rPr>
             </w:pPr>
-            <w:proofErr w:type="gramStart"/>
-            <w:r>
-              <w:rPr>
-                <w:rFonts w:ascii="Arial" w:hAnsi="Arial" w:cs="Arial"/>
-                <w:sz w:val="24"/>
-                <w:szCs w:val="24"/>
-              </w:rPr>
-              <w:t>VARCHAR(</w:t>
-            </w:r>
-            <w:proofErr w:type="gramEnd"/>
-            <w:r>
-              <w:rPr>
-                <w:rFonts w:ascii="Arial" w:hAnsi="Arial" w:cs="Arial"/>
-                <w:sz w:val="24"/>
-                <w:szCs w:val="24"/>
-              </w:rPr>
-              <w:t>20)</w:t>
+            <w:r>
+              <w:rPr>
+                <w:rFonts w:ascii="Arial" w:hAnsi="Arial" w:cs="Arial"/>
+                <w:sz w:val="24"/>
+                <w:szCs w:val="24"/>
+              </w:rPr>
+              <w:t>VARCHAR(20)</w:t>
             </w:r>
           </w:p>
         </w:tc>
@@ -4045,23 +3752,13 @@
                 <w:szCs w:val="24"/>
               </w:rPr>
             </w:pPr>
-            <w:proofErr w:type="gramStart"/>
-            <w:r>
-              <w:rPr>
-                <w:rFonts w:ascii="Arial" w:hAnsi="Arial" w:cs="Arial"/>
-                <w:sz w:val="24"/>
-                <w:szCs w:val="24"/>
-              </w:rPr>
-              <w:t>VARCHAR(</w:t>
-            </w:r>
-            <w:proofErr w:type="gramEnd"/>
-            <w:r>
-              <w:rPr>
-                <w:rFonts w:ascii="Arial" w:hAnsi="Arial" w:cs="Arial"/>
-                <w:sz w:val="24"/>
-                <w:szCs w:val="24"/>
-              </w:rPr>
-              <w:t>20)</w:t>
+            <w:r>
+              <w:rPr>
+                <w:rFonts w:ascii="Arial" w:hAnsi="Arial" w:cs="Arial"/>
+                <w:sz w:val="24"/>
+                <w:szCs w:val="24"/>
+              </w:rPr>
+              <w:t>VARCHAR(20)</w:t>
             </w:r>
           </w:p>
         </w:tc>
@@ -4128,23 +3825,13 @@
                 <w:szCs w:val="24"/>
               </w:rPr>
             </w:pPr>
-            <w:proofErr w:type="spellStart"/>
-            <w:r>
-              <w:rPr>
-                <w:rFonts w:ascii="Arial" w:hAnsi="Arial" w:cs="Arial"/>
-                <w:sz w:val="24"/>
-                <w:szCs w:val="24"/>
-              </w:rPr>
-              <w:t>Cover_img</w:t>
-            </w:r>
-            <w:proofErr w:type="spellEnd"/>
-            <w:r>
-              <w:rPr>
-                <w:rFonts w:ascii="Arial" w:hAnsi="Arial" w:cs="Arial"/>
-                <w:sz w:val="24"/>
-                <w:szCs w:val="24"/>
-              </w:rPr>
-              <w:t xml:space="preserve"> </w:t>
+            <w:r>
+              <w:rPr>
+                <w:rFonts w:ascii="Arial" w:hAnsi="Arial" w:cs="Arial"/>
+                <w:sz w:val="24"/>
+                <w:szCs w:val="24"/>
+              </w:rPr>
+              <w:t xml:space="preserve">Cover_img </w:t>
             </w:r>
           </w:p>
         </w:tc>
@@ -4160,23 +3847,13 @@
                 <w:szCs w:val="24"/>
               </w:rPr>
             </w:pPr>
-            <w:proofErr w:type="gramStart"/>
-            <w:r>
-              <w:rPr>
-                <w:rFonts w:ascii="Arial" w:hAnsi="Arial" w:cs="Arial"/>
-                <w:sz w:val="24"/>
-                <w:szCs w:val="24"/>
-              </w:rPr>
-              <w:t>VARCHAR(</w:t>
-            </w:r>
-            <w:proofErr w:type="gramEnd"/>
-            <w:r>
-              <w:rPr>
-                <w:rFonts w:ascii="Arial" w:hAnsi="Arial" w:cs="Arial"/>
-                <w:sz w:val="24"/>
-                <w:szCs w:val="24"/>
-              </w:rPr>
-              <w:t>255)</w:t>
+            <w:r>
+              <w:rPr>
+                <w:rFonts w:ascii="Arial" w:hAnsi="Arial" w:cs="Arial"/>
+                <w:sz w:val="24"/>
+                <w:szCs w:val="24"/>
+              </w:rPr>
+              <w:t>VARCHAR(255)</w:t>
             </w:r>
           </w:p>
         </w:tc>
@@ -4243,7 +3920,6 @@
                 <w:szCs w:val="24"/>
               </w:rPr>
             </w:pPr>
-            <w:proofErr w:type="spellStart"/>
             <w:r>
               <w:rPr>
                 <w:rFonts w:ascii="Arial" w:hAnsi="Arial" w:cs="Arial"/>
@@ -4252,7 +3928,6 @@
               </w:rPr>
               <w:t>Submission_date</w:t>
             </w:r>
-            <w:proofErr w:type="spellEnd"/>
           </w:p>
         </w:tc>
         <w:tc>
@@ -4267,23 +3942,13 @@
                 <w:szCs w:val="24"/>
               </w:rPr>
             </w:pPr>
-            <w:proofErr w:type="gramStart"/>
-            <w:r>
-              <w:rPr>
-                <w:rFonts w:ascii="Arial" w:hAnsi="Arial" w:cs="Arial"/>
-                <w:sz w:val="24"/>
-                <w:szCs w:val="24"/>
-              </w:rPr>
-              <w:t>VARCHAR(</w:t>
-            </w:r>
-            <w:proofErr w:type="gramEnd"/>
-            <w:r>
-              <w:rPr>
-                <w:rFonts w:ascii="Arial" w:hAnsi="Arial" w:cs="Arial"/>
-                <w:sz w:val="24"/>
-                <w:szCs w:val="24"/>
-              </w:rPr>
-              <w:t>20)</w:t>
+            <w:r>
+              <w:rPr>
+                <w:rFonts w:ascii="Arial" w:hAnsi="Arial" w:cs="Arial"/>
+                <w:sz w:val="24"/>
+                <w:szCs w:val="24"/>
+              </w:rPr>
+              <w:t>VARCHAR(20)</w:t>
             </w:r>
           </w:p>
         </w:tc>
@@ -4350,7 +4015,6 @@
                 <w:szCs w:val="24"/>
               </w:rPr>
             </w:pPr>
-            <w:proofErr w:type="spellStart"/>
             <w:r>
               <w:rPr>
                 <w:rFonts w:ascii="Arial" w:hAnsi="Arial" w:cs="Arial"/>
@@ -4359,7 +4023,6 @@
               </w:rPr>
               <w:t>Is_deleted</w:t>
             </w:r>
-            <w:proofErr w:type="spellEnd"/>
           </w:p>
         </w:tc>
         <w:tc>
@@ -4396,7 +4059,6 @@
                 <w:szCs w:val="24"/>
               </w:rPr>
             </w:pPr>
-            <w:proofErr w:type="gramStart"/>
             <w:r>
               <w:rPr>
                 <w:rFonts w:ascii="Arial" w:hAnsi="Arial" w:cs="Arial"/>
@@ -4405,7 +4067,6 @@
               </w:rPr>
               <w:t>DEFAULT  FALSE</w:t>
             </w:r>
-            <w:proofErr w:type="gramEnd"/>
           </w:p>
         </w:tc>
         <w:tc>
@@ -4420,41 +4081,13 @@
                 <w:szCs w:val="24"/>
               </w:rPr>
             </w:pPr>
-            <w:proofErr w:type="spellStart"/>
-            <w:r>
-              <w:rPr>
-                <w:rFonts w:ascii="Arial" w:hAnsi="Arial" w:cs="Arial"/>
-                <w:sz w:val="24"/>
-                <w:szCs w:val="24"/>
-              </w:rPr>
-              <w:t>is_deleted</w:t>
-            </w:r>
-            <w:proofErr w:type="spellEnd"/>
-            <w:r>
-              <w:rPr>
-                <w:rFonts w:ascii="Arial" w:hAnsi="Arial" w:cs="Arial"/>
-                <w:sz w:val="24"/>
-                <w:szCs w:val="24"/>
-              </w:rPr>
-              <w:t xml:space="preserve"> refers to when a user gets deleted. Instead of deleting the actual data. It </w:t>
-            </w:r>
-            <w:proofErr w:type="gramStart"/>
-            <w:r>
-              <w:rPr>
-                <w:rFonts w:ascii="Arial" w:hAnsi="Arial" w:cs="Arial"/>
-                <w:sz w:val="24"/>
-                <w:szCs w:val="24"/>
-              </w:rPr>
-              <w:t>flag</w:t>
-            </w:r>
-            <w:proofErr w:type="gramEnd"/>
-            <w:r>
-              <w:rPr>
-                <w:rFonts w:ascii="Arial" w:hAnsi="Arial" w:cs="Arial"/>
-                <w:sz w:val="24"/>
-                <w:szCs w:val="24"/>
-              </w:rPr>
-              <w:t xml:space="preserve"> the data as deleted (true) and filter it out.</w:t>
+            <w:r>
+              <w:rPr>
+                <w:rFonts w:ascii="Arial" w:hAnsi="Arial" w:cs="Arial"/>
+                <w:sz w:val="24"/>
+                <w:szCs w:val="24"/>
+              </w:rPr>
+              <w:t>is_deleted refers to when a user gets deleted. Instead of deleting the actual data. It flag the data as deleted (true) and filter it out.</w:t>
             </w:r>
           </w:p>
         </w:tc>
@@ -4662,7 +4295,6 @@
                 <w:szCs w:val="24"/>
               </w:rPr>
             </w:pPr>
-            <w:proofErr w:type="spellStart"/>
             <w:r>
               <w:rPr>
                 <w:rFonts w:ascii="Arial" w:hAnsi="Arial" w:cs="Arial"/>
@@ -4679,7 +4311,6 @@
               </w:rPr>
               <w:t>Id</w:t>
             </w:r>
-            <w:proofErr w:type="spellEnd"/>
           </w:p>
         </w:tc>
         <w:tc>
@@ -4784,7 +4415,6 @@
                 <w:szCs w:val="24"/>
               </w:rPr>
             </w:pPr>
-            <w:proofErr w:type="spellStart"/>
             <w:r>
               <w:rPr>
                 <w:rFonts w:ascii="Arial" w:hAnsi="Arial" w:cs="Arial"/>
@@ -4793,7 +4423,6 @@
               </w:rPr>
               <w:t>Manga_id</w:t>
             </w:r>
-            <w:proofErr w:type="spellEnd"/>
           </w:p>
         </w:tc>
         <w:tc>
@@ -4869,23 +4498,13 @@
                 <w:szCs w:val="24"/>
               </w:rPr>
             </w:pPr>
-            <w:proofErr w:type="spellStart"/>
-            <w:r>
-              <w:rPr>
-                <w:rFonts w:ascii="Arial" w:hAnsi="Arial" w:cs="Arial"/>
-                <w:sz w:val="24"/>
-                <w:szCs w:val="24"/>
-              </w:rPr>
-              <w:t>Manga_id</w:t>
-            </w:r>
-            <w:proofErr w:type="spellEnd"/>
-            <w:r>
-              <w:rPr>
-                <w:rFonts w:ascii="Arial" w:hAnsi="Arial" w:cs="Arial"/>
-                <w:sz w:val="24"/>
-                <w:szCs w:val="24"/>
-              </w:rPr>
-              <w:t xml:space="preserve"> and the chapter id is a composite key for making the chapter table unique. It is also a foreign key referencing to the manga table</w:t>
+            <w:r>
+              <w:rPr>
+                <w:rFonts w:ascii="Arial" w:hAnsi="Arial" w:cs="Arial"/>
+                <w:sz w:val="24"/>
+                <w:szCs w:val="24"/>
+              </w:rPr>
+              <w:t>Manga_id and the chapter id is a composite key for making the chapter table unique. It is also a foreign key referencing to the manga table</w:t>
             </w:r>
           </w:p>
         </w:tc>
@@ -4930,23 +4549,13 @@
                 <w:szCs w:val="24"/>
               </w:rPr>
             </w:pPr>
-            <w:proofErr w:type="gramStart"/>
-            <w:r>
-              <w:rPr>
-                <w:rFonts w:ascii="Arial" w:hAnsi="Arial" w:cs="Arial"/>
-                <w:sz w:val="24"/>
-                <w:szCs w:val="24"/>
-              </w:rPr>
-              <w:t>VARCHAR(</w:t>
-            </w:r>
-            <w:proofErr w:type="gramEnd"/>
-            <w:r>
-              <w:rPr>
-                <w:rFonts w:ascii="Arial" w:hAnsi="Arial" w:cs="Arial"/>
-                <w:sz w:val="24"/>
-                <w:szCs w:val="24"/>
-              </w:rPr>
-              <w:t>255)</w:t>
+            <w:r>
+              <w:rPr>
+                <w:rFonts w:ascii="Arial" w:hAnsi="Arial" w:cs="Arial"/>
+                <w:sz w:val="24"/>
+                <w:szCs w:val="24"/>
+              </w:rPr>
+              <w:t>VARCHAR(255)</w:t>
             </w:r>
           </w:p>
         </w:tc>
@@ -5012,7 +4621,6 @@
                 <w:szCs w:val="24"/>
               </w:rPr>
             </w:pPr>
-            <w:proofErr w:type="spellStart"/>
             <w:r>
               <w:rPr>
                 <w:rFonts w:ascii="Arial" w:hAnsi="Arial" w:cs="Arial"/>
@@ -5021,7 +4629,6 @@
               </w:rPr>
               <w:t>Release_date</w:t>
             </w:r>
-            <w:proofErr w:type="spellEnd"/>
           </w:p>
         </w:tc>
         <w:tc>
@@ -5036,23 +4643,13 @@
                 <w:szCs w:val="24"/>
               </w:rPr>
             </w:pPr>
-            <w:proofErr w:type="gramStart"/>
-            <w:r>
-              <w:rPr>
-                <w:rFonts w:ascii="Arial" w:hAnsi="Arial" w:cs="Arial"/>
-                <w:sz w:val="24"/>
-                <w:szCs w:val="24"/>
-              </w:rPr>
-              <w:t>VARCHAR(</w:t>
-            </w:r>
-            <w:proofErr w:type="gramEnd"/>
-            <w:r>
-              <w:rPr>
-                <w:rFonts w:ascii="Arial" w:hAnsi="Arial" w:cs="Arial"/>
-                <w:sz w:val="24"/>
-                <w:szCs w:val="24"/>
-              </w:rPr>
-              <w:t>2</w:t>
+            <w:r>
+              <w:rPr>
+                <w:rFonts w:ascii="Arial" w:hAnsi="Arial" w:cs="Arial"/>
+                <w:sz w:val="24"/>
+                <w:szCs w:val="24"/>
+              </w:rPr>
+              <w:t>VARCHAR(2</w:t>
             </w:r>
             <w:r>
               <w:rPr>
@@ -5156,23 +4753,13 @@
                 <w:szCs w:val="24"/>
               </w:rPr>
             </w:pPr>
-            <w:proofErr w:type="gramStart"/>
-            <w:r>
-              <w:rPr>
-                <w:rFonts w:ascii="Arial" w:hAnsi="Arial" w:cs="Arial"/>
-                <w:sz w:val="24"/>
-                <w:szCs w:val="24"/>
-              </w:rPr>
-              <w:t>VARCHAR(</w:t>
-            </w:r>
-            <w:proofErr w:type="gramEnd"/>
-            <w:r>
-              <w:rPr>
-                <w:rFonts w:ascii="Arial" w:hAnsi="Arial" w:cs="Arial"/>
-                <w:sz w:val="24"/>
-                <w:szCs w:val="24"/>
-              </w:rPr>
-              <w:t>20</w:t>
+            <w:r>
+              <w:rPr>
+                <w:rFonts w:ascii="Arial" w:hAnsi="Arial" w:cs="Arial"/>
+                <w:sz w:val="24"/>
+                <w:szCs w:val="24"/>
+              </w:rPr>
+              <w:t>VARCHAR(20</w:t>
             </w:r>
           </w:p>
         </w:tc>
@@ -5401,7 +4988,6 @@
                 <w:szCs w:val="24"/>
               </w:rPr>
             </w:pPr>
-            <w:proofErr w:type="spellStart"/>
             <w:r>
               <w:rPr>
                 <w:rFonts w:ascii="Arial" w:hAnsi="Arial" w:cs="Arial"/>
@@ -5410,7 +4996,6 @@
               </w:rPr>
               <w:t>Page_id</w:t>
             </w:r>
-            <w:proofErr w:type="spellEnd"/>
           </w:p>
         </w:tc>
         <w:tc>
@@ -5498,7 +5083,6 @@
                 <w:szCs w:val="24"/>
               </w:rPr>
             </w:pPr>
-            <w:proofErr w:type="spellStart"/>
             <w:r>
               <w:rPr>
                 <w:rFonts w:ascii="Arial" w:hAnsi="Arial" w:cs="Arial"/>
@@ -5507,7 +5091,6 @@
               </w:rPr>
               <w:t>Chapter_id</w:t>
             </w:r>
-            <w:proofErr w:type="spellEnd"/>
           </w:p>
         </w:tc>
         <w:tc>
@@ -5566,23 +5149,13 @@
                 <w:szCs w:val="24"/>
               </w:rPr>
             </w:pPr>
-            <w:proofErr w:type="spellStart"/>
-            <w:r>
-              <w:rPr>
-                <w:rFonts w:ascii="Arial" w:hAnsi="Arial" w:cs="Arial"/>
-                <w:sz w:val="24"/>
-                <w:szCs w:val="24"/>
-              </w:rPr>
-              <w:t>Chapter_Id</w:t>
-            </w:r>
-            <w:proofErr w:type="spellEnd"/>
-            <w:r>
-              <w:rPr>
-                <w:rFonts w:ascii="Arial" w:hAnsi="Arial" w:cs="Arial"/>
-                <w:sz w:val="24"/>
-                <w:szCs w:val="24"/>
-              </w:rPr>
-              <w:t xml:space="preserve"> refers to the number of the chapter. Referencing the chapter table</w:t>
+            <w:r>
+              <w:rPr>
+                <w:rFonts w:ascii="Arial" w:hAnsi="Arial" w:cs="Arial"/>
+                <w:sz w:val="24"/>
+                <w:szCs w:val="24"/>
+              </w:rPr>
+              <w:t>Chapter_Id refers to the number of the chapter. Referencing the chapter table</w:t>
             </w:r>
           </w:p>
         </w:tc>
@@ -5605,7 +5178,6 @@
                 <w:szCs w:val="24"/>
               </w:rPr>
             </w:pPr>
-            <w:proofErr w:type="spellStart"/>
             <w:r>
               <w:rPr>
                 <w:rFonts w:ascii="Arial" w:hAnsi="Arial" w:cs="Arial"/>
@@ -5614,7 +5186,6 @@
               </w:rPr>
               <w:t>Page_number</w:t>
             </w:r>
-            <w:proofErr w:type="spellEnd"/>
           </w:p>
         </w:tc>
         <w:tc>
@@ -5709,7 +5280,6 @@
                 <w:szCs w:val="24"/>
               </w:rPr>
             </w:pPr>
-            <w:proofErr w:type="spellStart"/>
             <w:r>
               <w:rPr>
                 <w:rFonts w:ascii="Arial" w:hAnsi="Arial" w:cs="Arial"/>
@@ -5718,7 +5288,6 @@
               </w:rPr>
               <w:t>Image_url</w:t>
             </w:r>
-            <w:proofErr w:type="spellEnd"/>
           </w:p>
         </w:tc>
         <w:tc>
@@ -5733,7 +5302,6 @@
                 <w:szCs w:val="24"/>
               </w:rPr>
             </w:pPr>
-            <w:proofErr w:type="gramStart"/>
             <w:r>
               <w:rPr>
                 <w:rFonts w:ascii="Arial" w:hAnsi="Arial" w:cs="Arial"/>
@@ -5742,7 +5310,6 @@
               </w:rPr>
               <w:t>VARCHAR(</w:t>
             </w:r>
-            <w:proofErr w:type="gramEnd"/>
             <w:r>
               <w:rPr>
                 <w:rFonts w:ascii="Arial" w:hAnsi="Arial" w:cs="Arial"/>
@@ -5795,23 +5362,13 @@
                 <w:szCs w:val="24"/>
               </w:rPr>
             </w:pPr>
-            <w:proofErr w:type="spellStart"/>
-            <w:r>
-              <w:rPr>
-                <w:rFonts w:ascii="Arial" w:hAnsi="Arial" w:cs="Arial"/>
-                <w:sz w:val="24"/>
-                <w:szCs w:val="24"/>
-              </w:rPr>
-              <w:t>Image_url</w:t>
-            </w:r>
-            <w:proofErr w:type="spellEnd"/>
-            <w:r>
-              <w:rPr>
-                <w:rFonts w:ascii="Arial" w:hAnsi="Arial" w:cs="Arial"/>
-                <w:sz w:val="24"/>
-                <w:szCs w:val="24"/>
-              </w:rPr>
-              <w:t xml:space="preserve"> is where the image of the page is being stored. </w:t>
+            <w:r>
+              <w:rPr>
+                <w:rFonts w:ascii="Arial" w:hAnsi="Arial" w:cs="Arial"/>
+                <w:sz w:val="24"/>
+                <w:szCs w:val="24"/>
+              </w:rPr>
+              <w:t xml:space="preserve">Image_url is where the image of the page is being stored. </w:t>
             </w:r>
           </w:p>
         </w:tc>
@@ -5895,7 +5452,7 @@
                     </pic:cNvPicPr>
                   </pic:nvPicPr>
                   <pic:blipFill>
-                    <a:blip r:embed="rId10" cstate="print">
+                    <a:blip r:embed="rId9" cstate="print">
                       <a:extLst>
                         <a:ext uri="{28A0092B-C50C-407E-A947-70E740481C1C}">
                           <a14:useLocalDpi xmlns:a14="http://schemas.microsoft.com/office/drawing/2010/main" val="0"/>
@@ -5996,7 +5553,7 @@
                     </pic:cNvPicPr>
                   </pic:nvPicPr>
                   <pic:blipFill rotWithShape="1">
-                    <a:blip r:embed="rId11" cstate="print">
+                    <a:blip r:embed="rId10" cstate="print">
                       <a:extLst>
                         <a:ext uri="{28A0092B-C50C-407E-A947-70E740481C1C}">
                           <a14:useLocalDpi xmlns:a14="http://schemas.microsoft.com/office/drawing/2010/main" val="0"/>

</xml_diff>